<commit_message>
Fixed summary for task 1
</commit_message>
<xml_diff>
--- a/semestr.03/NM/CP.docx
+++ b/semestr.03/NM/CP.docx
@@ -414,8 +414,6 @@
         </w:rPr>
         <w:t>Студента</w:t>
       </w:r>
-      <w:bookmarkStart w:id="0" w:name="_GoBack"/>
-      <w:bookmarkEnd w:id="0"/>
       <w:r>
         <w:rPr>
           <w:rFonts w:ascii="Times New Roman" w:hAnsi="Times New Roman" w:cs="Times New Roman"/>
@@ -1899,7 +1897,7 @@
           <v:shape id="_x0000_i1031" type="#_x0000_t75" style="width:47.25pt;height:18pt" o:ole="" fillcolor="window">
             <v:imagedata r:id="rId16" o:title=""/>
           </v:shape>
-          <o:OLEObject Type="Embed" ProgID="Equation.3" ShapeID="_x0000_i1031" DrawAspect="Content" ObjectID="_1504979258" r:id="rId17"/>
+          <o:OLEObject Type="Embed" ProgID="Equation.3" ShapeID="_x0000_i1031" DrawAspect="Content" ObjectID="_1504982834" r:id="rId17"/>
         </w:object>
       </w:r>
       <w:r>
@@ -3156,15 +3154,23 @@
           <w:sz w:val="28"/>
           <w:szCs w:val="28"/>
         </w:rPr>
-        <w:t>, так как нужная точность была достигнута на ш</w:t>
-      </w:r>
-      <w:r>
-        <w:rPr>
-          <w:rFonts w:ascii="Times New Roman" w:hAnsi="Times New Roman" w:cs="Times New Roman"/>
-          <w:sz w:val="28"/>
-          <w:szCs w:val="28"/>
-        </w:rPr>
-        <w:t xml:space="preserve">естой итерации, в то время как </w:t>
+        <w:t>, так как нуж</w:t>
+      </w:r>
+      <w:r>
+        <w:rPr>
+          <w:rFonts w:ascii="Times New Roman" w:hAnsi="Times New Roman" w:cs="Times New Roman"/>
+          <w:sz w:val="28"/>
+          <w:szCs w:val="28"/>
+        </w:rPr>
+        <w:t>ная точность была достигнута на четвёртой</w:t>
+      </w:r>
+      <w:r>
+        <w:rPr>
+          <w:rFonts w:ascii="Times New Roman" w:hAnsi="Times New Roman" w:cs="Times New Roman"/>
+          <w:sz w:val="28"/>
+          <w:szCs w:val="28"/>
+        </w:rPr>
+        <w:t xml:space="preserve"> итерации, в то время как </w:t>
       </w:r>
       <w:r>
         <w:rPr>
@@ -3180,8 +3186,10 @@
           <w:sz w:val="28"/>
           <w:szCs w:val="28"/>
         </w:rPr>
-        <w:t>десятой</w:t>
-      </w:r>
+        <w:t>шестой</w:t>
+      </w:r>
+      <w:bookmarkStart w:id="0" w:name="_GoBack"/>
+      <w:bookmarkEnd w:id="0"/>
       <w:r>
         <w:rPr>
           <w:rFonts w:ascii="Times New Roman" w:hAnsi="Times New Roman" w:cs="Times New Roman"/>
@@ -4863,7 +4871,7 @@
 </file>
 
 <file path=customXml/itemProps1.xml><?xml version="1.0" encoding="utf-8"?>
-<ds:datastoreItem xmlns:ds="http://schemas.openxmlformats.org/officeDocument/2006/customXml" ds:itemID="{D3C9DFA2-2D18-40B8-AA8E-2B02998868D1}">
+<ds:datastoreItem xmlns:ds="http://schemas.openxmlformats.org/officeDocument/2006/customXml" ds:itemID="{A7F46F13-2BA3-4C44-8658-E8DED31C5987}">
   <ds:schemaRefs>
     <ds:schemaRef ds:uri="http://schemas.openxmlformats.org/officeDocument/2006/bibliography"/>
   </ds:schemaRefs>

</xml_diff>